<commit_message>
feat: Update template document with new content and formatting
</commit_message>
<xml_diff>
--- a/public/template.docx
+++ b/public/template.docx
@@ -1002,8 +1002,6 @@
                 <w:color w:val="000000"/>
               </w:rPr>
             </w:pPr>
-            <w:bookmarkStart w:id="0" w:name="_GoBack"/>
-            <w:bookmarkEnd w:id="0"/>
           </w:p>
         </w:tc>
       </w:tr>
@@ -1040,17 +1038,10 @@
           <w:bCs/>
           <w:color w:val="000000"/>
         </w:rPr>
-        <w:t>以上金额均为含税金额,</w:t>
-      </w:r>
-      <w:r>
-        <w:rPr>
-          <w:rFonts w:hint="eastAsia" w:cs="Arial Unicode MS"/>
-          <w:b/>
-          <w:bCs/>
-          <w:color w:val="FF0000"/>
-        </w:rPr>
-        <w:t>本订单乙方额外赠送备品135个</w:t>
-      </w:r>
+        <w:t>以上金额均为含税金额</w:t>
+      </w:r>
+      <w:bookmarkStart w:id="0" w:name="_GoBack"/>
+      <w:bookmarkEnd w:id="0"/>
       <w:r>
         <w:rPr>
           <w:rFonts w:hint="eastAsia" w:cs="Arial Unicode MS"/>

</xml_diff>